<commit_message>
MOD: requisitos, documentação e ppt
</commit_message>
<xml_diff>
--- a/Documentação/Contexto, Justificativa e Objetivo.docx
+++ b/Documentação/Contexto, Justificativa e Objetivo.docx
@@ -39,142 +39,154 @@
         <w:rPr>
           <w:highlight w:val="white"/>
         </w:rPr>
-        <w:t xml:space="preserve">no mundo dos games. </w:t>
-      </w:r>
-      <w:r>
-        <w:rPr>
-          <w:highlight w:val="white"/>
-        </w:rPr>
-        <w:t>Um mercado onde há um</w:t>
-      </w:r>
-      <w:r>
-        <w:rPr>
-          <w:highlight w:val="white"/>
-        </w:rPr>
-        <w:t xml:space="preserve">a dificuldade </w:t>
-      </w:r>
-      <w:r>
-        <w:rPr>
-          <w:highlight w:val="white"/>
-        </w:rPr>
-        <w:t xml:space="preserve">muito grande </w:t>
-      </w:r>
-      <w:r>
-        <w:rPr>
-          <w:highlight w:val="white"/>
-        </w:rPr>
-        <w:t xml:space="preserve">em </w:t>
-      </w:r>
-      <w:r>
-        <w:rPr>
-          <w:highlight w:val="white"/>
-        </w:rPr>
-        <w:t xml:space="preserve">conseguir montar um time para disputar </w:t>
-      </w:r>
-      <w:r>
-        <w:rPr>
-          <w:highlight w:val="white"/>
-        </w:rPr>
-        <w:t>pequenos torneios</w:t>
-      </w:r>
-      <w:r>
-        <w:rPr>
-          <w:highlight w:val="white"/>
-        </w:rPr>
-        <w:t xml:space="preserve">, visto que esse </w:t>
-      </w:r>
-      <w:proofErr w:type="spellStart"/>
-      <w:r>
-        <w:rPr>
-          <w:highlight w:val="white"/>
-        </w:rPr>
-        <w:t>matchmaking</w:t>
-      </w:r>
-      <w:proofErr w:type="spellEnd"/>
-      <w:r>
-        <w:rPr>
-          <w:highlight w:val="white"/>
-        </w:rPr>
-        <w:t xml:space="preserve"> não é muito bem estruturado pelas </w:t>
-      </w:r>
-      <w:r>
-        <w:rPr>
-          <w:highlight w:val="white"/>
-        </w:rPr>
-        <w:t xml:space="preserve">empresas responsáveis por produzir os jogos, gerando muitas vezes um </w:t>
-      </w:r>
-      <w:proofErr w:type="spellStart"/>
-      <w:r>
-        <w:rPr>
-          <w:highlight w:val="white"/>
-        </w:rPr>
-        <w:t>matchmaking</w:t>
-      </w:r>
-      <w:proofErr w:type="spellEnd"/>
-      <w:r>
-        <w:rPr>
-          <w:highlight w:val="white"/>
-        </w:rPr>
-        <w:t xml:space="preserve"> desleal. </w:t>
+        <w:t>no mundo dos games</w:t>
+      </w:r>
+      <w:r>
+        <w:rPr>
+          <w:highlight w:val="white"/>
+        </w:rPr>
+        <w:t>, que vem crescendo exponencialmente. L</w:t>
+      </w:r>
+      <w:r>
+        <w:rPr>
+          <w:highlight w:val="white"/>
+        </w:rPr>
+        <w:t xml:space="preserve">ogo em 2018 isso ficou mais nítido quando ultrapassou o faturamento da indústria de Hollywood e </w:t>
+      </w:r>
+      <w:r>
+        <w:rPr>
+          <w:highlight w:val="white"/>
+        </w:rPr>
+        <w:t>musical</w:t>
+      </w:r>
+      <w:r>
+        <w:rPr>
+          <w:highlight w:val="white"/>
+        </w:rPr>
+        <w:t>, movimentando US$ 137 bilhões. Com avanço das tecnologias envolvidas e desenvolvimentos de novos jogos, no ano em seguinte, esse faturamento subi</w:t>
+      </w:r>
+      <w:r>
+        <w:rPr>
+          <w:highlight w:val="white"/>
+        </w:rPr>
+        <w:t>u</w:t>
+      </w:r>
+      <w:r>
+        <w:rPr>
+          <w:highlight w:val="white"/>
+        </w:rPr>
+        <w:t xml:space="preserve"> 9,6%, resultando em RS$ 152 bilhões.</w:t>
       </w:r>
     </w:p>
     <w:p>
       <w:pPr>
         <w:rPr>
-          <w:b/>
-          <w:bCs/>
           <w:highlight w:val="white"/>
         </w:rPr>
       </w:pPr>
+      <w:r>
+        <w:rPr>
+          <w:highlight w:val="white"/>
+        </w:rPr>
+        <w:t>Porém esse</w:t>
+      </w:r>
+      <w:r>
+        <w:rPr>
+          <w:highlight w:val="white"/>
+        </w:rPr>
+        <w:t xml:space="preserve"> mercado</w:t>
+      </w:r>
+      <w:r>
+        <w:rPr>
+          <w:highlight w:val="white"/>
+        </w:rPr>
+        <w:t xml:space="preserve">, como todos os outros, não é perfeito e </w:t>
+      </w:r>
+      <w:r>
+        <w:rPr>
+          <w:highlight w:val="white"/>
+        </w:rPr>
+        <w:t>há um</w:t>
+      </w:r>
+      <w:r>
+        <w:rPr>
+          <w:highlight w:val="white"/>
+        </w:rPr>
+        <w:t xml:space="preserve">a dificuldade </w:t>
+      </w:r>
+      <w:r>
+        <w:rPr>
+          <w:highlight w:val="white"/>
+        </w:rPr>
+        <w:t xml:space="preserve">muito grande </w:t>
+      </w:r>
+      <w:r>
+        <w:rPr>
+          <w:highlight w:val="white"/>
+        </w:rPr>
+        <w:t xml:space="preserve">em </w:t>
+      </w:r>
+      <w:r>
+        <w:rPr>
+          <w:highlight w:val="white"/>
+        </w:rPr>
+        <w:t xml:space="preserve">conseguir montar um time para disputar </w:t>
+      </w:r>
+      <w:r>
+        <w:rPr>
+          <w:highlight w:val="white"/>
+        </w:rPr>
+        <w:t>pequenos torneios</w:t>
+      </w:r>
+      <w:r>
+        <w:rPr>
+          <w:highlight w:val="white"/>
+        </w:rPr>
+        <w:t xml:space="preserve">, visto que esse </w:t>
+      </w:r>
+      <w:proofErr w:type="spellStart"/>
+      <w:r>
+        <w:rPr>
+          <w:highlight w:val="white"/>
+        </w:rPr>
+        <w:t>matchmaking</w:t>
+      </w:r>
+      <w:proofErr w:type="spellEnd"/>
+      <w:r>
+        <w:rPr>
+          <w:highlight w:val="white"/>
+        </w:rPr>
+        <w:t xml:space="preserve"> não é muito bem estruturado pelas </w:t>
+      </w:r>
+      <w:r>
+        <w:rPr>
+          <w:highlight w:val="white"/>
+        </w:rPr>
+        <w:t xml:space="preserve">empresas responsáveis por produzir os jogos, gerando muitas vezes um </w:t>
+      </w:r>
+      <w:proofErr w:type="spellStart"/>
+      <w:r>
+        <w:rPr>
+          <w:highlight w:val="white"/>
+        </w:rPr>
+        <w:t>matchmaking</w:t>
+      </w:r>
+      <w:proofErr w:type="spellEnd"/>
+      <w:r>
+        <w:rPr>
+          <w:highlight w:val="white"/>
+        </w:rPr>
+        <w:t xml:space="preserve"> desleal. </w:t>
+      </w:r>
     </w:p>
     <w:p>
       <w:pPr>
         <w:rPr>
+          <w:b/>
+          <w:bCs/>
           <w:highlight w:val="white"/>
         </w:rPr>
       </w:pPr>
-      <w:r>
-        <w:rPr>
-          <w:highlight w:val="white"/>
-        </w:rPr>
-        <w:t>O fato de que o crescimento do entretenimento gamer vem ocorrendo a anos é indiscutível</w:t>
-      </w:r>
-      <w:r>
-        <w:rPr>
-          <w:highlight w:val="white"/>
-        </w:rPr>
-        <w:t>. L</w:t>
-      </w:r>
-      <w:r>
-        <w:rPr>
-          <w:highlight w:val="white"/>
-        </w:rPr>
-        <w:t xml:space="preserve">ogo em 2018 isso ficou mais nítido quando ultrapassou o faturamento da indústria de Hollywood e </w:t>
-      </w:r>
-      <w:r>
-        <w:rPr>
-          <w:highlight w:val="white"/>
-        </w:rPr>
-        <w:t>musical</w:t>
-      </w:r>
-      <w:r>
-        <w:rPr>
-          <w:highlight w:val="white"/>
-        </w:rPr>
-        <w:t>, movimentando US$ 137 bilhões. Com avanço das tecnologias envolvidas e desenvolvimentos de novos jogos, no ano em seguinte, esse faturamento subi</w:t>
-      </w:r>
-      <w:r>
-        <w:rPr>
-          <w:highlight w:val="white"/>
-        </w:rPr>
-        <w:t>u</w:t>
-      </w:r>
-      <w:r>
-        <w:rPr>
-          <w:highlight w:val="white"/>
-        </w:rPr>
-        <w:t xml:space="preserve"> 9,6%, resultando em RS$ 152 bilhões.</w:t>
-      </w:r>
     </w:p>
     <w:p>
       <w:pPr>
@@ -220,8 +232,6 @@
       </w:r>
       <w:r>
         <w:rPr>
-          <w:i/>
-          <w:iCs/>
           <w:highlight w:val="white"/>
         </w:rPr>
         <w:t>Para o avanço desse mercado específico, novas tecnologias foram acrescentadas, sejam como novas ou para melhorias, acrescentando assim muita vida útil ao objetivo das empresas deste ramo, que é estabelecer cada vez mais um mercado que não seja apenas de momento, mas algo duradouro.</w:t>
@@ -369,22 +379,14 @@
         <w:rPr>
           <w:highlight w:val="white"/>
         </w:rPr>
-        <w:t xml:space="preserve"> com quem </w:t>
-      </w:r>
-      <w:proofErr w:type="spellStart"/>
-      <w:r>
-        <w:rPr>
-          <w:highlight w:val="white"/>
-        </w:rPr>
-        <w:t>est</w:t>
-      </w:r>
-      <w:r>
-        <w:rPr>
-          <w:highlight w:val="white"/>
-        </w:rPr>
-        <w:t>é</w:t>
-      </w:r>
-      <w:proofErr w:type="spellEnd"/>
+        <w:t xml:space="preserve"> com quem est</w:t>
+      </w:r>
+      <w:r>
+        <w:rPr>
+          <w:highlight w:val="white"/>
+        </w:rPr>
+        <w:t>á</w:t>
+      </w:r>
       <w:r>
         <w:rPr>
           <w:highlight w:val="white"/>
@@ -1502,21 +1504,6 @@
 </file>
 
 <file path=customXml/item1.xml><?xml version="1.0" encoding="utf-8"?>
-<p:properties xmlns:p="http://schemas.microsoft.com/office/2006/metadata/properties" xmlns:xsi="http://www.w3.org/2001/XMLSchema-instance" xmlns:pc="http://schemas.microsoft.com/office/infopath/2007/PartnerControls">
-  <documentManagement/>
-</p:properties>
-</file>
-
-<file path=customXml/item2.xml><?xml version="1.0" encoding="utf-8"?>
-<?mso-contentType ?>
-<FormTemplates xmlns="http://schemas.microsoft.com/sharepoint/v3/contenttype/forms">
-  <Display>DocumentLibraryForm</Display>
-  <Edit>DocumentLibraryForm</Edit>
-  <New>DocumentLibraryForm</New>
-</FormTemplates>
-</file>
-
-<file path=customXml/item3.xml><?xml version="1.0" encoding="utf-8"?>
 <ct:contentTypeSchema xmlns:ct="http://schemas.microsoft.com/office/2006/metadata/contentType" xmlns:ma="http://schemas.microsoft.com/office/2006/metadata/properties/metaAttributes" ct:_="" ma:_="" ma:contentTypeName="Document" ma:contentTypeID="0x01010034CF2E32ED268E4DA2A02C548623E642" ma:contentTypeVersion="10" ma:contentTypeDescription="Create a new document." ma:contentTypeScope="" ma:versionID="d058dbffa21bcce52427b8a5eccecc97">
   <xsd:schema xmlns:xsd="http://www.w3.org/2001/XMLSchema" xmlns:xs="http://www.w3.org/2001/XMLSchema" xmlns:p="http://schemas.microsoft.com/office/2006/metadata/properties" xmlns:ns3="9b173b6e-25b4-488a-9f12-d84cbaca711b" xmlns:ns4="98eb98d8-0551-4bce-80e4-4dfd171b00e3" targetNamespace="http://schemas.microsoft.com/office/2006/metadata/properties" ma:root="true" ma:fieldsID="0bbec2ca6660d8a632d21e7c6344de4e" ns3:_="" ns4:_="">
     <xsd:import namespace="9b173b6e-25b4-488a-9f12-d84cbaca711b"/>
@@ -1719,24 +1706,22 @@
 </ct:contentTypeSchema>
 </file>
 
-<file path=customXml/itemProps1.xml><?xml version="1.0" encoding="utf-8"?>
-<ds:datastoreItem xmlns:ds="http://schemas.openxmlformats.org/officeDocument/2006/customXml" ds:itemID="{D46DD6ED-A3F8-4CB9-8C6A-8BFAB1BAB5DA}">
-  <ds:schemaRefs>
-    <ds:schemaRef ds:uri="http://schemas.microsoft.com/office/2006/metadata/properties"/>
-    <ds:schemaRef ds:uri="http://schemas.microsoft.com/office/infopath/2007/PartnerControls"/>
-  </ds:schemaRefs>
-</ds:datastoreItem>
+<file path=customXml/item2.xml><?xml version="1.0" encoding="utf-8"?>
+<?mso-contentType ?>
+<FormTemplates xmlns="http://schemas.microsoft.com/sharepoint/v3/contenttype/forms">
+  <Display>DocumentLibraryForm</Display>
+  <Edit>DocumentLibraryForm</Edit>
+  <New>DocumentLibraryForm</New>
+</FormTemplates>
 </file>
 
-<file path=customXml/itemProps2.xml><?xml version="1.0" encoding="utf-8"?>
-<ds:datastoreItem xmlns:ds="http://schemas.openxmlformats.org/officeDocument/2006/customXml" ds:itemID="{9A3AE36F-0B3D-4009-98C5-ED3226AF89BC}">
-  <ds:schemaRefs>
-    <ds:schemaRef ds:uri="http://schemas.microsoft.com/sharepoint/v3/contenttype/forms"/>
-  </ds:schemaRefs>
-</ds:datastoreItem>
+<file path=customXml/item3.xml><?xml version="1.0" encoding="utf-8"?>
+<p:properties xmlns:p="http://schemas.microsoft.com/office/2006/metadata/properties" xmlns:xsi="http://www.w3.org/2001/XMLSchema-instance" xmlns:pc="http://schemas.microsoft.com/office/infopath/2007/PartnerControls">
+  <documentManagement/>
+</p:properties>
 </file>
 
-<file path=customXml/itemProps3.xml><?xml version="1.0" encoding="utf-8"?>
+<file path=customXml/itemProps1.xml><?xml version="1.0" encoding="utf-8"?>
 <ds:datastoreItem xmlns:ds="http://schemas.openxmlformats.org/officeDocument/2006/customXml" ds:itemID="{DEE471E0-C984-47FF-9C5E-824C6FC66E3A}">
   <ds:schemaRefs>
     <ds:schemaRef ds:uri="http://schemas.microsoft.com/office/2006/metadata/contentType"/>
@@ -1753,4 +1738,21 @@
     <ds:schemaRef ds:uri="http://schemas.microsoft.com/internal/obd"/>
   </ds:schemaRefs>
 </ds:datastoreItem>
+</file>
+
+<file path=customXml/itemProps2.xml><?xml version="1.0" encoding="utf-8"?>
+<ds:datastoreItem xmlns:ds="http://schemas.openxmlformats.org/officeDocument/2006/customXml" ds:itemID="{9A3AE36F-0B3D-4009-98C5-ED3226AF89BC}">
+  <ds:schemaRefs>
+    <ds:schemaRef ds:uri="http://schemas.microsoft.com/sharepoint/v3/contenttype/forms"/>
+  </ds:schemaRefs>
+</ds:datastoreItem>
+</file>
+
+<file path=customXml/itemProps3.xml><?xml version="1.0" encoding="utf-8"?>
+<ds:datastoreItem xmlns:ds="http://schemas.openxmlformats.org/officeDocument/2006/customXml" ds:itemID="{D46DD6ED-A3F8-4CB9-8C6A-8BFAB1BAB5DA}">
+  <ds:schemaRefs>
+    <ds:schemaRef ds:uri="http://schemas.microsoft.com/office/2006/metadata/properties"/>
+    <ds:schemaRef ds:uri="http://schemas.microsoft.com/office/infopath/2007/PartnerControls"/>
+  </ds:schemaRefs>
+</ds:datastoreItem>
 </file>
</xml_diff>